<commit_message>
DB Code and Login Function
</commit_message>
<xml_diff>
--- a/Project Documents/Use-Case Diagram.docx
+++ b/Project Documents/Use-Case Diagram.docx
@@ -4417,10 +4417,16 @@
         <w:jc w:val="both"/>
       </w:pPr>
     </w:p>
+    <w:p>
+      <w:pPr>
+        <w:jc w:val="both"/>
+      </w:pPr>
+    </w:p>
     <w:tbl>
       <w:tblPr>
         <w:tblStyle w:val="TableGrid"/>
-        <w:tblW w:w="10802" w:type="dxa"/>
+        <w:tblW w:w="11832" w:type="dxa"/>
+        <w:tblInd w:w="-1230" w:type="dxa"/>
         <w:tblBorders>
           <w:top w:val="none" w:sz="0" w:space="0" w:color="auto"/>
           <w:left w:val="none" w:sz="0" w:space="0" w:color="auto"/>
@@ -4432,13 +4438,13 @@
         <w:tblLook w:val="04A0" w:firstRow="1" w:lastRow="0" w:firstColumn="1" w:lastColumn="0" w:noHBand="0" w:noVBand="1"/>
       </w:tblPr>
       <w:tblGrid>
-        <w:gridCol w:w="5376"/>
-        <w:gridCol w:w="5426"/>
+        <w:gridCol w:w="5916"/>
+        <w:gridCol w:w="5916"/>
       </w:tblGrid>
       <w:tr>
         <w:tc>
           <w:tcPr>
-            <w:tcW w:w="5376" w:type="dxa"/>
+            <w:tcW w:w="5916" w:type="dxa"/>
           </w:tcPr>
           <w:p>
             <w:pPr>
@@ -4455,13 +4461,21 @@
                 <w:sz w:val="24"/>
                 <w:szCs w:val="24"/>
               </w:rPr>
-              <w:t>Login Page</w:t>
-            </w:r>
-          </w:p>
-        </w:tc>
-        <w:tc>
-          <w:tcPr>
-            <w:tcW w:w="5426" w:type="dxa"/>
+              <w:t xml:space="preserve">Login </w:t>
+            </w:r>
+            <w:r>
+              <w:rPr>
+                <w:b/>
+                <w:sz w:val="24"/>
+                <w:szCs w:val="24"/>
+              </w:rPr>
+              <w:t>Success</w:t>
+            </w:r>
+          </w:p>
+        </w:tc>
+        <w:tc>
+          <w:tcPr>
+            <w:tcW w:w="5916" w:type="dxa"/>
           </w:tcPr>
           <w:p>
             <w:pPr>
@@ -4478,7 +4492,7 @@
                 <w:sz w:val="24"/>
                 <w:szCs w:val="24"/>
               </w:rPr>
-              <w:t>Housing Home</w:t>
+              <w:t>Login Failure</w:t>
             </w:r>
           </w:p>
           <w:p>
@@ -4496,7 +4510,7 @@
       <w:tr>
         <w:tc>
           <w:tcPr>
-            <w:tcW w:w="5376" w:type="dxa"/>
+            <w:tcW w:w="5916" w:type="dxa"/>
           </w:tcPr>
           <w:p>
             <w:pPr>
@@ -4507,10 +4521,10 @@
                 <w:noProof/>
               </w:rPr>
               <w:drawing>
-                <wp:inline distT="0" distB="0" distL="0" distR="0">
-                  <wp:extent cx="3268980" cy="5623560"/>
-                  <wp:effectExtent l="0" t="0" r="7620" b="0"/>
-                  <wp:docPr id="94" name="Picture 94" descr="C:\Users\Nikhil\AppData\Local\Microsoft\Windows\INetCache\Content.Word\1.jpg"/>
+                <wp:inline distT="0" distB="0" distL="0" distR="0" wp14:anchorId="53EADD17" wp14:editId="7430A287">
+                  <wp:extent cx="3268980" cy="5616357"/>
+                  <wp:effectExtent l="171450" t="171450" r="179070" b="175260"/>
+                  <wp:docPr id="7" name="Picture 7"/>
                   <wp:cNvGraphicFramePr>
                     <a:graphicFrameLocks xmlns:a="http://schemas.openxmlformats.org/drawingml/2006/main" noChangeAspect="1"/>
                   </wp:cNvGraphicFramePr>
@@ -4531,6 +4545,377 @@
                               </a:ext>
                             </a:extLst>
                           </a:blip>
+                          <a:stretch>
+                            <a:fillRect/>
+                          </a:stretch>
+                        </pic:blipFill>
+                        <pic:spPr bwMode="auto">
+                          <a:xfrm>
+                            <a:off x="0" y="0"/>
+                            <a:ext cx="3268980" cy="5616357"/>
+                          </a:xfrm>
+                          <a:prstGeom prst="rect">
+                            <a:avLst/>
+                          </a:prstGeom>
+                          <a:solidFill>
+                            <a:srgbClr val="FFFFFF">
+                              <a:shade val="85000"/>
+                            </a:srgbClr>
+                          </a:solidFill>
+                          <a:ln w="190500" cap="rnd">
+                            <a:solidFill>
+                              <a:srgbClr val="FFFFFF"/>
+                            </a:solidFill>
+                          </a:ln>
+                          <a:effectLst>
+                            <a:outerShdw blurRad="50000" algn="tl" rotWithShape="0">
+                              <a:srgbClr val="000000">
+                                <a:alpha val="41000"/>
+                              </a:srgbClr>
+                            </a:outerShdw>
+                          </a:effectLst>
+                          <a:scene3d>
+                            <a:camera prst="orthographicFront"/>
+                            <a:lightRig rig="twoPt" dir="t">
+                              <a:rot lat="0" lon="0" rev="7800000"/>
+                            </a:lightRig>
+                          </a:scene3d>
+                          <a:sp3d contourW="6350">
+                            <a:bevelT w="50800" h="16510"/>
+                            <a:contourClr>
+                              <a:srgbClr val="C0C0C0"/>
+                            </a:contourClr>
+                          </a:sp3d>
+                        </pic:spPr>
+                      </pic:pic>
+                    </a:graphicData>
+                  </a:graphic>
+                </wp:inline>
+              </w:drawing>
+            </w:r>
+          </w:p>
+          <w:p>
+            <w:pPr>
+              <w:jc w:val="both"/>
+            </w:pPr>
+          </w:p>
+        </w:tc>
+        <w:tc>
+          <w:tcPr>
+            <w:tcW w:w="5916" w:type="dxa"/>
+          </w:tcPr>
+          <w:p>
+            <w:pPr>
+              <w:jc w:val="both"/>
+            </w:pPr>
+            <w:r>
+              <w:rPr>
+                <w:noProof/>
+              </w:rPr>
+              <w:drawing>
+                <wp:inline distT="0" distB="0" distL="0" distR="0">
+                  <wp:extent cx="3282042" cy="5638800"/>
+                  <wp:effectExtent l="171450" t="171450" r="166370" b="171450"/>
+                  <wp:docPr id="58" name="Picture 58"/>
+                  <wp:cNvGraphicFramePr>
+                    <a:graphicFrameLocks xmlns:a="http://schemas.openxmlformats.org/drawingml/2006/main" noChangeAspect="1"/>
+                  </wp:cNvGraphicFramePr>
+                  <a:graphic xmlns:a="http://schemas.openxmlformats.org/drawingml/2006/main">
+                    <a:graphicData uri="http://schemas.openxmlformats.org/drawingml/2006/picture">
+                      <pic:pic xmlns:pic="http://schemas.openxmlformats.org/drawingml/2006/picture">
+                        <pic:nvPicPr>
+                          <pic:cNvPr id="0" name="Picture 4" descr="2"/>
+                          <pic:cNvPicPr>
+                            <a:picLocks noChangeAspect="1" noChangeArrowheads="1"/>
+                          </pic:cNvPicPr>
+                        </pic:nvPicPr>
+                        <pic:blipFill>
+                          <a:blip r:embed="rId10">
+                            <a:extLst>
+                              <a:ext uri="{28A0092B-C50C-407E-A947-70E740481C1C}">
+                                <a14:useLocalDpi xmlns:a14="http://schemas.microsoft.com/office/drawing/2010/main" val="0"/>
+                              </a:ext>
+                            </a:extLst>
+                          </a:blip>
+                          <a:stretch>
+                            <a:fillRect/>
+                          </a:stretch>
+                        </pic:blipFill>
+                        <pic:spPr bwMode="auto">
+                          <a:xfrm>
+                            <a:off x="0" y="0"/>
+                            <a:ext cx="3282042" cy="5638800"/>
+                          </a:xfrm>
+                          <a:prstGeom prst="rect">
+                            <a:avLst/>
+                          </a:prstGeom>
+                          <a:solidFill>
+                            <a:srgbClr val="FFFFFF">
+                              <a:shade val="85000"/>
+                            </a:srgbClr>
+                          </a:solidFill>
+                          <a:ln w="190500" cap="rnd">
+                            <a:solidFill>
+                              <a:srgbClr val="FFFFFF"/>
+                            </a:solidFill>
+                          </a:ln>
+                          <a:effectLst>
+                            <a:outerShdw blurRad="50000" algn="tl" rotWithShape="0">
+                              <a:srgbClr val="000000">
+                                <a:alpha val="41000"/>
+                              </a:srgbClr>
+                            </a:outerShdw>
+                          </a:effectLst>
+                          <a:scene3d>
+                            <a:camera prst="orthographicFront"/>
+                            <a:lightRig rig="twoPt" dir="t">
+                              <a:rot lat="0" lon="0" rev="7800000"/>
+                            </a:lightRig>
+                          </a:scene3d>
+                          <a:sp3d contourW="6350">
+                            <a:bevelT w="50800" h="16510"/>
+                            <a:contourClr>
+                              <a:srgbClr val="C0C0C0"/>
+                            </a:contourClr>
+                          </a:sp3d>
+                        </pic:spPr>
+                      </pic:pic>
+                    </a:graphicData>
+                  </a:graphic>
+                </wp:inline>
+              </w:drawing>
+            </w:r>
+          </w:p>
+        </w:tc>
+      </w:tr>
+    </w:tbl>
+    <w:p>
+      <w:pPr>
+        <w:jc w:val="both"/>
+      </w:pPr>
+    </w:p>
+    <w:p>
+      <w:pPr>
+        <w:jc w:val="both"/>
+      </w:pPr>
+    </w:p>
+    <w:p>
+      <w:pPr>
+        <w:jc w:val="both"/>
+      </w:pPr>
+    </w:p>
+    <w:p>
+      <w:pPr>
+        <w:jc w:val="both"/>
+      </w:pPr>
+    </w:p>
+    <w:tbl>
+      <w:tblPr>
+        <w:tblStyle w:val="TableGrid"/>
+        <w:tblW w:w="11832" w:type="dxa"/>
+        <w:tblInd w:w="-1230" w:type="dxa"/>
+        <w:tblBorders>
+          <w:top w:val="none" w:sz="0" w:space="0" w:color="auto"/>
+          <w:left w:val="none" w:sz="0" w:space="0" w:color="auto"/>
+          <w:bottom w:val="none" w:sz="0" w:space="0" w:color="auto"/>
+          <w:right w:val="none" w:sz="0" w:space="0" w:color="auto"/>
+          <w:insideH w:val="none" w:sz="0" w:space="0" w:color="auto"/>
+          <w:insideV w:val="none" w:sz="0" w:space="0" w:color="auto"/>
+        </w:tblBorders>
+        <w:tblLook w:val="04A0" w:firstRow="1" w:lastRow="0" w:firstColumn="1" w:lastColumn="0" w:noHBand="0" w:noVBand="1"/>
+      </w:tblPr>
+      <w:tblGrid>
+        <w:gridCol w:w="5916"/>
+        <w:gridCol w:w="5916"/>
+      </w:tblGrid>
+      <w:tr>
+        <w:tc>
+          <w:tcPr>
+            <w:tcW w:w="5916" w:type="dxa"/>
+          </w:tcPr>
+          <w:p>
+            <w:pPr>
+              <w:jc w:val="center"/>
+              <w:rPr>
+                <w:b/>
+                <w:sz w:val="24"/>
+                <w:szCs w:val="24"/>
+              </w:rPr>
+            </w:pPr>
+            <w:r>
+              <w:rPr>
+                <w:b/>
+                <w:sz w:val="24"/>
+                <w:szCs w:val="24"/>
+              </w:rPr>
+              <w:t>Login Page</w:t>
+            </w:r>
+          </w:p>
+        </w:tc>
+        <w:tc>
+          <w:tcPr>
+            <w:tcW w:w="5916" w:type="dxa"/>
+          </w:tcPr>
+          <w:p>
+            <w:pPr>
+              <w:jc w:val="center"/>
+              <w:rPr>
+                <w:b/>
+                <w:sz w:val="24"/>
+                <w:szCs w:val="24"/>
+              </w:rPr>
+            </w:pPr>
+            <w:r>
+              <w:rPr>
+                <w:b/>
+                <w:sz w:val="24"/>
+                <w:szCs w:val="24"/>
+              </w:rPr>
+              <w:t>Navigation Menu</w:t>
+            </w:r>
+          </w:p>
+          <w:p>
+            <w:pPr>
+              <w:jc w:val="both"/>
+              <w:rPr>
+                <w:b/>
+                <w:sz w:val="24"/>
+                <w:szCs w:val="24"/>
+              </w:rPr>
+            </w:pPr>
+          </w:p>
+        </w:tc>
+      </w:tr>
+      <w:tr>
+        <w:tc>
+          <w:tcPr>
+            <w:tcW w:w="5916" w:type="dxa"/>
+          </w:tcPr>
+          <w:p>
+            <w:pPr>
+              <w:jc w:val="both"/>
+            </w:pPr>
+            <w:r>
+              <w:rPr>
+                <w:noProof/>
+              </w:rPr>
+              <w:drawing>
+                <wp:inline distT="0" distB="0" distL="0" distR="0" wp14:anchorId="6F0BA7F8" wp14:editId="2D37B72D">
+                  <wp:extent cx="3268980" cy="5616357"/>
+                  <wp:effectExtent l="171450" t="171450" r="179070" b="175260"/>
+                  <wp:docPr id="94" name="Picture 94"/>
+                  <wp:cNvGraphicFramePr>
+                    <a:graphicFrameLocks xmlns:a="http://schemas.openxmlformats.org/drawingml/2006/main" noChangeAspect="1"/>
+                  </wp:cNvGraphicFramePr>
+                  <a:graphic xmlns:a="http://schemas.openxmlformats.org/drawingml/2006/main">
+                    <a:graphicData uri="http://schemas.openxmlformats.org/drawingml/2006/picture">
+                      <pic:pic xmlns:pic="http://schemas.openxmlformats.org/drawingml/2006/picture">
+                        <pic:nvPicPr>
+                          <pic:cNvPr id="0" name="Picture 4" descr="C:\Users\Nikhil\AppData\Local\Microsoft\Windows\INetCache\Content.Word\1.jpg"/>
+                          <pic:cNvPicPr>
+                            <a:picLocks noChangeAspect="1" noChangeArrowheads="1"/>
+                          </pic:cNvPicPr>
+                        </pic:nvPicPr>
+                        <pic:blipFill>
+                          <a:blip r:embed="rId11">
+                            <a:extLst>
+                              <a:ext uri="{28A0092B-C50C-407E-A947-70E740481C1C}">
+                                <a14:useLocalDpi xmlns:a14="http://schemas.microsoft.com/office/drawing/2010/main" val="0"/>
+                              </a:ext>
+                            </a:extLst>
+                          </a:blip>
+                          <a:stretch>
+                            <a:fillRect/>
+                          </a:stretch>
+                        </pic:blipFill>
+                        <pic:spPr bwMode="auto">
+                          <a:xfrm>
+                            <a:off x="0" y="0"/>
+                            <a:ext cx="3268980" cy="5616357"/>
+                          </a:xfrm>
+                          <a:prstGeom prst="rect">
+                            <a:avLst/>
+                          </a:prstGeom>
+                          <a:solidFill>
+                            <a:srgbClr val="FFFFFF">
+                              <a:shade val="85000"/>
+                            </a:srgbClr>
+                          </a:solidFill>
+                          <a:ln w="190500" cap="rnd">
+                            <a:solidFill>
+                              <a:srgbClr val="FFFFFF"/>
+                            </a:solidFill>
+                          </a:ln>
+                          <a:effectLst>
+                            <a:outerShdw blurRad="50000" algn="tl" rotWithShape="0">
+                              <a:srgbClr val="000000">
+                                <a:alpha val="41000"/>
+                              </a:srgbClr>
+                            </a:outerShdw>
+                          </a:effectLst>
+                          <a:scene3d>
+                            <a:camera prst="orthographicFront"/>
+                            <a:lightRig rig="twoPt" dir="t">
+                              <a:rot lat="0" lon="0" rev="7800000"/>
+                            </a:lightRig>
+                          </a:scene3d>
+                          <a:sp3d contourW="6350">
+                            <a:bevelT w="50800" h="16510"/>
+                            <a:contourClr>
+                              <a:srgbClr val="C0C0C0"/>
+                            </a:contourClr>
+                          </a:sp3d>
+                        </pic:spPr>
+                      </pic:pic>
+                    </a:graphicData>
+                  </a:graphic>
+                </wp:inline>
+              </w:drawing>
+            </w:r>
+          </w:p>
+          <w:p>
+            <w:pPr>
+              <w:jc w:val="both"/>
+            </w:pPr>
+          </w:p>
+        </w:tc>
+        <w:tc>
+          <w:tcPr>
+            <w:tcW w:w="5916" w:type="dxa"/>
+          </w:tcPr>
+          <w:p>
+            <w:pPr>
+              <w:jc w:val="both"/>
+            </w:pPr>
+            <w:r>
+              <w:rPr>
+                <w:noProof/>
+              </w:rPr>
+              <w:drawing>
+                <wp:inline distT="0" distB="0" distL="0" distR="0">
+                  <wp:extent cx="3268980" cy="5623560"/>
+                  <wp:effectExtent l="171450" t="171450" r="179070" b="167640"/>
+                  <wp:docPr id="74" name="Picture 74" descr="3"/>
+                  <wp:cNvGraphicFramePr>
+                    <a:graphicFrameLocks xmlns:a="http://schemas.openxmlformats.org/drawingml/2006/main" noChangeAspect="1"/>
+                  </wp:cNvGraphicFramePr>
+                  <a:graphic xmlns:a="http://schemas.openxmlformats.org/drawingml/2006/main">
+                    <a:graphicData uri="http://schemas.openxmlformats.org/drawingml/2006/picture">
+                      <pic:pic xmlns:pic="http://schemas.openxmlformats.org/drawingml/2006/picture">
+                        <pic:nvPicPr>
+                          <pic:cNvPr id="0" name="Picture 13" descr="3"/>
+                          <pic:cNvPicPr>
+                            <a:picLocks noChangeAspect="1" noChangeArrowheads="1"/>
+                          </pic:cNvPicPr>
+                        </pic:nvPicPr>
+                        <pic:blipFill>
+                          <a:blip r:embed="rId12">
+                            <a:extLst>
+                              <a:ext uri="{28A0092B-C50C-407E-A947-70E740481C1C}">
+                                <a14:useLocalDpi xmlns:a14="http://schemas.microsoft.com/office/drawing/2010/main" val="0"/>
+                              </a:ext>
+                            </a:extLst>
+                          </a:blip>
                           <a:srcRect/>
                           <a:stretch>
                             <a:fillRect/>
@@ -4544,10 +4929,35 @@
                           <a:prstGeom prst="rect">
                             <a:avLst/>
                           </a:prstGeom>
-                          <a:noFill/>
-                          <a:ln>
-                            <a:noFill/>
+                          <a:solidFill>
+                            <a:srgbClr val="FFFFFF">
+                              <a:shade val="85000"/>
+                            </a:srgbClr>
+                          </a:solidFill>
+                          <a:ln w="190500" cap="rnd">
+                            <a:solidFill>
+                              <a:srgbClr val="FFFFFF"/>
+                            </a:solidFill>
                           </a:ln>
+                          <a:effectLst>
+                            <a:outerShdw blurRad="50000" algn="tl" rotWithShape="0">
+                              <a:srgbClr val="000000">
+                                <a:alpha val="41000"/>
+                              </a:srgbClr>
+                            </a:outerShdw>
+                          </a:effectLst>
+                          <a:scene3d>
+                            <a:camera prst="orthographicFront"/>
+                            <a:lightRig rig="twoPt" dir="t">
+                              <a:rot lat="0" lon="0" rev="7800000"/>
+                            </a:lightRig>
+                          </a:scene3d>
+                          <a:sp3d contourW="6350">
+                            <a:bevelT w="50800" h="16510"/>
+                            <a:contourClr>
+                              <a:srgbClr val="C0C0C0"/>
+                            </a:contourClr>
+                          </a:sp3d>
                         </pic:spPr>
                       </pic:pic>
                     </a:graphicData>
@@ -4556,31 +4966,19 @@
               </w:drawing>
             </w:r>
           </w:p>
-          <w:p>
-            <w:pPr>
-              <w:jc w:val="both"/>
-            </w:pPr>
-          </w:p>
-        </w:tc>
-        <w:tc>
-          <w:tcPr>
-            <w:tcW w:w="5426" w:type="dxa"/>
-          </w:tcPr>
-          <w:p>
-            <w:pPr>
-              <w:jc w:val="both"/>
-            </w:pPr>
-            <w:r>
-              <w:pict>
-                <v:shape id="_x0000_i1025" type="#_x0000_t75" style="width:260.4pt;height:444pt">
-                  <v:imagedata r:id="rId10" o:title="2"/>
-                </v:shape>
-              </w:pict>
-            </w:r>
-          </w:p>
         </w:tc>
       </w:tr>
     </w:tbl>
+    <w:p>
+      <w:pPr>
+        <w:jc w:val="both"/>
+      </w:pPr>
+    </w:p>
+    <w:p>
+      <w:pPr>
+        <w:jc w:val="both"/>
+      </w:pPr>
+    </w:p>
     <w:p>
       <w:pPr>
         <w:jc w:val="both"/>
@@ -4609,7 +5007,8 @@
     <w:tbl>
       <w:tblPr>
         <w:tblStyle w:val="TableGrid"/>
-        <w:tblW w:w="9715" w:type="dxa"/>
+        <w:tblW w:w="5376" w:type="dxa"/>
+        <w:tblInd w:w="1998" w:type="dxa"/>
         <w:tblBorders>
           <w:top w:val="none" w:sz="0" w:space="0" w:color="auto"/>
           <w:left w:val="none" w:sz="0" w:space="0" w:color="auto"/>
@@ -4621,13 +5020,12 @@
         <w:tblLook w:val="04A0" w:firstRow="1" w:lastRow="0" w:firstColumn="1" w:lastColumn="0" w:noHBand="0" w:noVBand="1"/>
       </w:tblPr>
       <w:tblGrid>
-        <w:gridCol w:w="5369"/>
-        <w:gridCol w:w="5369"/>
+        <w:gridCol w:w="5916"/>
       </w:tblGrid>
       <w:tr>
         <w:tc>
           <w:tcPr>
-            <w:tcW w:w="4675" w:type="dxa"/>
+            <w:tcW w:w="5376" w:type="dxa"/>
           </w:tcPr>
           <w:p>
             <w:pPr>
@@ -4644,77 +5042,129 @@
                 <w:sz w:val="24"/>
                 <w:szCs w:val="24"/>
               </w:rPr>
-              <w:lastRenderedPageBreak/>
-              <w:t>Menu</w:t>
-            </w:r>
-          </w:p>
-        </w:tc>
-        <w:tc>
-          <w:tcPr>
-            <w:tcW w:w="5040" w:type="dxa"/>
-          </w:tcPr>
-          <w:p>
-            <w:pPr>
-              <w:jc w:val="center"/>
+              <w:t>Apartment</w:t>
+            </w:r>
+            <w:r>
               <w:rPr>
                 <w:b/>
                 <w:sz w:val="24"/>
                 <w:szCs w:val="24"/>
               </w:rPr>
-            </w:pPr>
+              <w:t>/</w:t>
+            </w:r>
             <w:r>
               <w:rPr>
                 <w:b/>
                 <w:sz w:val="24"/>
                 <w:szCs w:val="24"/>
               </w:rPr>
-              <w:t>Apartment Listing</w:t>
-            </w:r>
-          </w:p>
-          <w:p>
-            <w:pPr>
-              <w:jc w:val="center"/>
+              <w:t xml:space="preserve">Residence </w:t>
+            </w:r>
+            <w:r>
               <w:rPr>
                 <w:b/>
                 <w:sz w:val="24"/>
                 <w:szCs w:val="24"/>
               </w:rPr>
-            </w:pPr>
+              <w:t>Halls</w:t>
+            </w:r>
+            <w:r>
+              <w:rPr>
+                <w:b/>
+                <w:sz w:val="24"/>
+                <w:szCs w:val="24"/>
+              </w:rPr>
+              <w:t xml:space="preserve"> Listing</w:t>
+            </w:r>
           </w:p>
         </w:tc>
       </w:tr>
       <w:tr>
         <w:tc>
           <w:tcPr>
-            <w:tcW w:w="4675" w:type="dxa"/>
-          </w:tcPr>
-          <w:p>
-            <w:pPr>
-              <w:jc w:val="both"/>
-            </w:pPr>
-            <w:r>
-              <w:pict>
-                <v:shape id="_x0000_i1026" type="#_x0000_t75" style="width:257.4pt;height:442.8pt">
-                  <v:imagedata r:id="rId11" o:title="3"/>
-                </v:shape>
-              </w:pict>
-            </w:r>
-          </w:p>
-        </w:tc>
-        <w:tc>
-          <w:tcPr>
-            <w:tcW w:w="5040" w:type="dxa"/>
-          </w:tcPr>
-          <w:p>
-            <w:pPr>
-              <w:jc w:val="both"/>
-            </w:pPr>
-            <w:r>
-              <w:pict>
-                <v:shape id="_x0000_i1027" type="#_x0000_t75" style="width:257.4pt;height:442.8pt">
-                  <v:imagedata r:id="rId12" o:title="4"/>
-                </v:shape>
-              </w:pict>
+            <w:tcW w:w="5376" w:type="dxa"/>
+          </w:tcPr>
+          <w:p>
+            <w:pPr>
+              <w:jc w:val="center"/>
+            </w:pPr>
+            <w:r>
+              <w:rPr>
+                <w:noProof/>
+              </w:rPr>
+              <w:drawing>
+                <wp:inline distT="0" distB="0" distL="0" distR="0" wp14:anchorId="20E99623" wp14:editId="3C317E34">
+                  <wp:extent cx="3268980" cy="5623560"/>
+                  <wp:effectExtent l="171450" t="171450" r="179070" b="167640"/>
+                  <wp:docPr id="75" name="Picture 75" descr="4"/>
+                  <wp:cNvGraphicFramePr>
+                    <a:graphicFrameLocks xmlns:a="http://schemas.openxmlformats.org/drawingml/2006/main" noChangeAspect="1"/>
+                  </wp:cNvGraphicFramePr>
+                  <a:graphic xmlns:a="http://schemas.openxmlformats.org/drawingml/2006/main">
+                    <a:graphicData uri="http://schemas.openxmlformats.org/drawingml/2006/picture">
+                      <pic:pic xmlns:pic="http://schemas.openxmlformats.org/drawingml/2006/picture">
+                        <pic:nvPicPr>
+                          <pic:cNvPr id="0" name="Picture 16" descr="4"/>
+                          <pic:cNvPicPr>
+                            <a:picLocks noChangeAspect="1" noChangeArrowheads="1"/>
+                          </pic:cNvPicPr>
+                        </pic:nvPicPr>
+                        <pic:blipFill>
+                          <a:blip r:embed="rId13">
+                            <a:extLst>
+                              <a:ext uri="{28A0092B-C50C-407E-A947-70E740481C1C}">
+                                <a14:useLocalDpi xmlns:a14="http://schemas.microsoft.com/office/drawing/2010/main" val="0"/>
+                              </a:ext>
+                            </a:extLst>
+                          </a:blip>
+                          <a:srcRect/>
+                          <a:stretch>
+                            <a:fillRect/>
+                          </a:stretch>
+                        </pic:blipFill>
+                        <pic:spPr bwMode="auto">
+                          <a:xfrm>
+                            <a:off x="0" y="0"/>
+                            <a:ext cx="3268980" cy="5623560"/>
+                          </a:xfrm>
+                          <a:prstGeom prst="rect">
+                            <a:avLst/>
+                          </a:prstGeom>
+                          <a:solidFill>
+                            <a:srgbClr val="FFFFFF">
+                              <a:shade val="85000"/>
+                            </a:srgbClr>
+                          </a:solidFill>
+                          <a:ln w="190500" cap="rnd">
+                            <a:solidFill>
+                              <a:srgbClr val="FFFFFF"/>
+                            </a:solidFill>
+                          </a:ln>
+                          <a:effectLst>
+                            <a:outerShdw blurRad="50000" algn="tl" rotWithShape="0">
+                              <a:srgbClr val="000000">
+                                <a:alpha val="41000"/>
+                              </a:srgbClr>
+                            </a:outerShdw>
+                          </a:effectLst>
+                          <a:scene3d>
+                            <a:camera prst="orthographicFront"/>
+                            <a:lightRig rig="twoPt" dir="t">
+                              <a:rot lat="0" lon="0" rev="7800000"/>
+                            </a:lightRig>
+                          </a:scene3d>
+                          <a:sp3d contourW="6350">
+                            <a:bevelT w="50800" h="16510"/>
+                            <a:contourClr>
+                              <a:srgbClr val="C0C0C0"/>
+                            </a:contourClr>
+                          </a:sp3d>
+                        </pic:spPr>
+                      </pic:pic>
+                    </a:graphicData>
+                  </a:graphic>
+                </wp:inline>
+              </w:drawing>
             </w:r>
           </w:p>
         </w:tc>
@@ -4729,12 +5179,443 @@
     <w:p/>
     <w:p/>
     <w:p/>
+    <w:p>
+      <w:pPr>
+        <w:jc w:val="both"/>
+        <w:rPr>
+          <w:b/>
+          <w:noProof/>
+          <w:sz w:val="28"/>
+          <w:szCs w:val="28"/>
+          <w:u w:val="single"/>
+        </w:rPr>
+      </w:pPr>
+      <w:r>
+        <w:rPr>
+          <w:b/>
+          <w:sz w:val="28"/>
+          <w:szCs w:val="28"/>
+          <w:u w:val="single"/>
+        </w:rPr>
+        <w:lastRenderedPageBreak/>
+        <w:t>Functional Code Snapshots:</w:t>
+      </w:r>
+      <w:r>
+        <w:rPr>
+          <w:b/>
+          <w:noProof/>
+          <w:sz w:val="28"/>
+          <w:szCs w:val="28"/>
+          <w:u w:val="single"/>
+        </w:rPr>
+        <w:t xml:space="preserve"> </w:t>
+      </w:r>
+    </w:p>
+    <w:p>
+      <w:pPr>
+        <w:jc w:val="both"/>
+        <w:rPr>
+          <w:b/>
+          <w:noProof/>
+          <w:sz w:val="28"/>
+          <w:szCs w:val="28"/>
+          <w:u w:val="single"/>
+        </w:rPr>
+      </w:pPr>
+    </w:p>
+    <w:p>
+      <w:pPr>
+        <w:jc w:val="both"/>
+        <w:rPr>
+          <w:noProof/>
+          <w:sz w:val="24"/>
+          <w:szCs w:val="24"/>
+        </w:rPr>
+      </w:pPr>
+      <w:r>
+        <w:rPr>
+          <w:noProof/>
+          <w:sz w:val="24"/>
+          <w:szCs w:val="24"/>
+        </w:rPr>
+        <w:t>Database Helper Class:</w:t>
+      </w:r>
+    </w:p>
+    <w:p>
+      <w:pPr>
+        <w:jc w:val="both"/>
+        <w:rPr>
+          <w:b/>
+          <w:noProof/>
+          <w:sz w:val="28"/>
+          <w:szCs w:val="28"/>
+          <w:u w:val="single"/>
+        </w:rPr>
+      </w:pPr>
+      <w:r>
+        <w:rPr>
+          <w:b/>
+          <w:noProof/>
+          <w:sz w:val="28"/>
+          <w:szCs w:val="28"/>
+          <w:u w:val="single"/>
+        </w:rPr>
+        <w:drawing>
+          <wp:inline distT="0" distB="0" distL="0" distR="0" wp14:anchorId="3FAB895A" wp14:editId="32C127F9">
+            <wp:extent cx="5943600" cy="4206240"/>
+            <wp:effectExtent l="152400" t="152400" r="361950" b="365760"/>
+            <wp:docPr id="77" name="Picture 77"/>
+            <wp:cNvGraphicFramePr>
+              <a:graphicFrameLocks xmlns:a="http://schemas.openxmlformats.org/drawingml/2006/main" noChangeAspect="1"/>
+            </wp:cNvGraphicFramePr>
+            <a:graphic xmlns:a="http://schemas.openxmlformats.org/drawingml/2006/main">
+              <a:graphicData uri="http://schemas.openxmlformats.org/drawingml/2006/picture">
+                <pic:pic xmlns:pic="http://schemas.openxmlformats.org/drawingml/2006/picture">
+                  <pic:nvPicPr>
+                    <pic:cNvPr id="77" name="DBHelper.JPG"/>
+                    <pic:cNvPicPr/>
+                  </pic:nvPicPr>
+                  <pic:blipFill>
+                    <a:blip r:embed="rId14">
+                      <a:extLst>
+                        <a:ext uri="{28A0092B-C50C-407E-A947-70E740481C1C}">
+                          <a14:useLocalDpi xmlns:a14="http://schemas.microsoft.com/office/drawing/2010/main" val="0"/>
+                        </a:ext>
+                      </a:extLst>
+                    </a:blip>
+                    <a:stretch>
+                      <a:fillRect/>
+                    </a:stretch>
+                  </pic:blipFill>
+                  <pic:spPr>
+                    <a:xfrm>
+                      <a:off x="0" y="0"/>
+                      <a:ext cx="5943600" cy="4206240"/>
+                    </a:xfrm>
+                    <a:prstGeom prst="rect">
+                      <a:avLst/>
+                    </a:prstGeom>
+                    <a:ln>
+                      <a:noFill/>
+                    </a:ln>
+                    <a:effectLst>
+                      <a:outerShdw blurRad="292100" dist="139700" dir="2700000" algn="tl" rotWithShape="0">
+                        <a:srgbClr val="333333">
+                          <a:alpha val="65000"/>
+                        </a:srgbClr>
+                      </a:outerShdw>
+                    </a:effectLst>
+                  </pic:spPr>
+                </pic:pic>
+              </a:graphicData>
+            </a:graphic>
+          </wp:inline>
+        </w:drawing>
+      </w:r>
+    </w:p>
+    <w:p>
+      <w:pPr>
+        <w:jc w:val="both"/>
+        <w:rPr>
+          <w:b/>
+          <w:noProof/>
+          <w:sz w:val="28"/>
+          <w:szCs w:val="28"/>
+          <w:u w:val="single"/>
+        </w:rPr>
+      </w:pPr>
+    </w:p>
+    <w:p>
+      <w:pPr>
+        <w:jc w:val="both"/>
+        <w:rPr>
+          <w:b/>
+          <w:noProof/>
+          <w:sz w:val="28"/>
+          <w:szCs w:val="28"/>
+          <w:u w:val="single"/>
+        </w:rPr>
+      </w:pPr>
+    </w:p>
+    <w:p>
+      <w:pPr>
+        <w:jc w:val="both"/>
+        <w:rPr>
+          <w:b/>
+          <w:noProof/>
+          <w:sz w:val="28"/>
+          <w:szCs w:val="28"/>
+          <w:u w:val="single"/>
+        </w:rPr>
+      </w:pPr>
+    </w:p>
+    <w:p>
+      <w:pPr>
+        <w:jc w:val="both"/>
+        <w:rPr>
+          <w:b/>
+          <w:sz w:val="28"/>
+          <w:szCs w:val="28"/>
+          <w:u w:val="single"/>
+        </w:rPr>
+      </w:pPr>
+    </w:p>
+    <w:p>
+      <w:pPr>
+        <w:jc w:val="both"/>
+        <w:rPr>
+          <w:b/>
+          <w:sz w:val="28"/>
+          <w:szCs w:val="28"/>
+          <w:u w:val="single"/>
+        </w:rPr>
+      </w:pPr>
+    </w:p>
+    <w:p>
+      <w:pPr>
+        <w:jc w:val="both"/>
+        <w:rPr>
+          <w:b/>
+          <w:sz w:val="28"/>
+          <w:szCs w:val="28"/>
+          <w:u w:val="single"/>
+        </w:rPr>
+      </w:pPr>
+    </w:p>
+    <w:p>
+      <w:pPr>
+        <w:jc w:val="both"/>
+        <w:rPr>
+          <w:b/>
+          <w:sz w:val="28"/>
+          <w:szCs w:val="28"/>
+          <w:u w:val="single"/>
+        </w:rPr>
+      </w:pPr>
+    </w:p>
+    <w:p>
+      <w:pPr>
+        <w:jc w:val="both"/>
+        <w:rPr>
+          <w:b/>
+          <w:sz w:val="28"/>
+          <w:szCs w:val="28"/>
+          <w:u w:val="single"/>
+        </w:rPr>
+      </w:pPr>
+    </w:p>
+    <w:p>
+      <w:pPr>
+        <w:jc w:val="both"/>
+        <w:rPr>
+          <w:noProof/>
+          <w:sz w:val="24"/>
+          <w:szCs w:val="24"/>
+        </w:rPr>
+      </w:pPr>
+      <w:r>
+        <w:rPr>
+          <w:noProof/>
+          <w:sz w:val="24"/>
+          <w:szCs w:val="24"/>
+        </w:rPr>
+        <w:t>Database Adapter Class:</w:t>
+      </w:r>
+    </w:p>
+    <w:p>
+      <w:pPr>
+        <w:jc w:val="both"/>
+        <w:rPr>
+          <w:b/>
+          <w:sz w:val="28"/>
+          <w:szCs w:val="28"/>
+          <w:u w:val="single"/>
+        </w:rPr>
+      </w:pPr>
+      <w:r>
+        <w:rPr>
+          <w:b/>
+          <w:noProof/>
+          <w:sz w:val="28"/>
+          <w:szCs w:val="28"/>
+          <w:u w:val="single"/>
+        </w:rPr>
+        <w:drawing>
+          <wp:inline distT="0" distB="0" distL="0" distR="0" wp14:anchorId="2D3F55EB" wp14:editId="71CFE22C">
+            <wp:extent cx="5943600" cy="2698115"/>
+            <wp:effectExtent l="152400" t="152400" r="361950" b="368935"/>
+            <wp:docPr id="76" name="Picture 76"/>
+            <wp:cNvGraphicFramePr>
+              <a:graphicFrameLocks xmlns:a="http://schemas.openxmlformats.org/drawingml/2006/main" noChangeAspect="1"/>
+            </wp:cNvGraphicFramePr>
+            <a:graphic xmlns:a="http://schemas.openxmlformats.org/drawingml/2006/main">
+              <a:graphicData uri="http://schemas.openxmlformats.org/drawingml/2006/picture">
+                <pic:pic xmlns:pic="http://schemas.openxmlformats.org/drawingml/2006/picture">
+                  <pic:nvPicPr>
+                    <pic:cNvPr id="76" name="DBAdapter.JPG"/>
+                    <pic:cNvPicPr/>
+                  </pic:nvPicPr>
+                  <pic:blipFill>
+                    <a:blip r:embed="rId15">
+                      <a:extLst>
+                        <a:ext uri="{28A0092B-C50C-407E-A947-70E740481C1C}">
+                          <a14:useLocalDpi xmlns:a14="http://schemas.microsoft.com/office/drawing/2010/main" val="0"/>
+                        </a:ext>
+                      </a:extLst>
+                    </a:blip>
+                    <a:stretch>
+                      <a:fillRect/>
+                    </a:stretch>
+                  </pic:blipFill>
+                  <pic:spPr>
+                    <a:xfrm>
+                      <a:off x="0" y="0"/>
+                      <a:ext cx="5943600" cy="2698115"/>
+                    </a:xfrm>
+                    <a:prstGeom prst="rect">
+                      <a:avLst/>
+                    </a:prstGeom>
+                    <a:ln>
+                      <a:noFill/>
+                    </a:ln>
+                    <a:effectLst>
+                      <a:outerShdw blurRad="292100" dist="139700" dir="2700000" algn="tl" rotWithShape="0">
+                        <a:srgbClr val="333333">
+                          <a:alpha val="65000"/>
+                        </a:srgbClr>
+                      </a:outerShdw>
+                    </a:effectLst>
+                  </pic:spPr>
+                </pic:pic>
+              </a:graphicData>
+            </a:graphic>
+          </wp:inline>
+        </w:drawing>
+      </w:r>
+    </w:p>
+    <w:p>
+      <w:pPr>
+        <w:jc w:val="both"/>
+        <w:rPr>
+          <w:b/>
+          <w:sz w:val="28"/>
+          <w:szCs w:val="28"/>
+          <w:u w:val="single"/>
+        </w:rPr>
+      </w:pPr>
+    </w:p>
+    <w:p>
+      <w:pPr>
+        <w:jc w:val="both"/>
+        <w:rPr>
+          <w:b/>
+          <w:sz w:val="28"/>
+          <w:szCs w:val="28"/>
+          <w:u w:val="single"/>
+        </w:rPr>
+      </w:pPr>
+    </w:p>
+    <w:p>
+      <w:pPr>
+        <w:jc w:val="both"/>
+        <w:rPr>
+          <w:noProof/>
+          <w:sz w:val="24"/>
+          <w:szCs w:val="24"/>
+        </w:rPr>
+      </w:pPr>
+      <w:bookmarkStart w:id="0" w:name="_GoBack"/>
+      <w:r>
+        <w:rPr>
+          <w:noProof/>
+          <w:sz w:val="24"/>
+          <w:szCs w:val="24"/>
+        </w:rPr>
+        <w:t>Sign-In Functionality</w:t>
+      </w:r>
+      <w:r>
+        <w:rPr>
+          <w:noProof/>
+          <w:sz w:val="24"/>
+          <w:szCs w:val="24"/>
+        </w:rPr>
+        <w:t>:</w:t>
+      </w:r>
+    </w:p>
+    <w:bookmarkEnd w:id="0"/>
+    <w:p>
+      <w:pPr>
+        <w:jc w:val="both"/>
+        <w:rPr>
+          <w:b/>
+          <w:sz w:val="28"/>
+          <w:szCs w:val="28"/>
+          <w:u w:val="single"/>
+        </w:rPr>
+      </w:pPr>
+      <w:r>
+        <w:rPr>
+          <w:b/>
+          <w:noProof/>
+          <w:sz w:val="28"/>
+          <w:szCs w:val="28"/>
+          <w:u w:val="single"/>
+        </w:rPr>
+        <w:drawing>
+          <wp:inline distT="0" distB="0" distL="0" distR="0">
+            <wp:extent cx="5943600" cy="1807210"/>
+            <wp:effectExtent l="152400" t="152400" r="361950" b="364490"/>
+            <wp:docPr id="78" name="Picture 78"/>
+            <wp:cNvGraphicFramePr>
+              <a:graphicFrameLocks xmlns:a="http://schemas.openxmlformats.org/drawingml/2006/main" noChangeAspect="1"/>
+            </wp:cNvGraphicFramePr>
+            <a:graphic xmlns:a="http://schemas.openxmlformats.org/drawingml/2006/main">
+              <a:graphicData uri="http://schemas.openxmlformats.org/drawingml/2006/picture">
+                <pic:pic xmlns:pic="http://schemas.openxmlformats.org/drawingml/2006/picture">
+                  <pic:nvPicPr>
+                    <pic:cNvPr id="78" name="Login.JPG"/>
+                    <pic:cNvPicPr/>
+                  </pic:nvPicPr>
+                  <pic:blipFill>
+                    <a:blip r:embed="rId16">
+                      <a:extLst>
+                        <a:ext uri="{28A0092B-C50C-407E-A947-70E740481C1C}">
+                          <a14:useLocalDpi xmlns:a14="http://schemas.microsoft.com/office/drawing/2010/main" val="0"/>
+                        </a:ext>
+                      </a:extLst>
+                    </a:blip>
+                    <a:stretch>
+                      <a:fillRect/>
+                    </a:stretch>
+                  </pic:blipFill>
+                  <pic:spPr>
+                    <a:xfrm>
+                      <a:off x="0" y="0"/>
+                      <a:ext cx="5943600" cy="1807210"/>
+                    </a:xfrm>
+                    <a:prstGeom prst="rect">
+                      <a:avLst/>
+                    </a:prstGeom>
+                    <a:ln>
+                      <a:noFill/>
+                    </a:ln>
+                    <a:effectLst>
+                      <a:outerShdw blurRad="292100" dist="139700" dir="2700000" algn="tl" rotWithShape="0">
+                        <a:srgbClr val="333333">
+                          <a:alpha val="65000"/>
+                        </a:srgbClr>
+                      </a:outerShdw>
+                    </a:effectLst>
+                  </pic:spPr>
+                </pic:pic>
+              </a:graphicData>
+            </a:graphic>
+          </wp:inline>
+        </w:drawing>
+      </w:r>
+    </w:p>
     <w:p/>
     <w:p/>
-    <w:p>
-      <w:bookmarkStart w:id="0" w:name="_GoBack"/>
-      <w:bookmarkEnd w:id="0"/>
-    </w:p>
     <w:p>
       <w:pPr>
         <w:rPr>
@@ -7394,13 +8275,7 @@
                         <w:txbxContent>
                           <w:p>
                             <w:r>
-                              <w:t>Inc</w:t>
-                            </w:r>
-                            <w:r>
-                              <w:t>orrect Credentials/</w:t>
-                            </w:r>
-                            <w:r>
-                              <w:t>Sign In page</w:t>
+                              <w:t>Incorrect Credentials/Sign In page</w:t>
                             </w:r>
                           </w:p>
                         </w:txbxContent>
@@ -8191,10 +9066,7 @@
                         <w:txbxContent>
                           <w:p>
                             <w:r>
-                              <w:t>Select an application</w:t>
-                            </w:r>
-                            <w:r>
-                              <w:t>/ Application status is displayed</w:t>
+                              <w:t>Select an application/ Application status is displayed</w:t>
                             </w:r>
                           </w:p>
                         </w:txbxContent>
@@ -9790,7 +10662,7 @@
 </file>
 
 <file path=customXml/itemProps1.xml><?xml version="1.0" encoding="utf-8"?>
-<ds:datastoreItem xmlns:ds="http://schemas.openxmlformats.org/officeDocument/2006/customXml" ds:itemID="{D6A8A9BF-E418-4749-BD9E-086138E28909}">
+<ds:datastoreItem xmlns:ds="http://schemas.openxmlformats.org/officeDocument/2006/customXml" ds:itemID="{D63556E1-B985-4C2D-9867-C717DBB5AB87}">
   <ds:schemaRefs>
     <ds:schemaRef ds:uri="http://schemas.openxmlformats.org/officeDocument/2006/bibliography"/>
   </ds:schemaRefs>

</xml_diff>